<commit_message>
adding last report for older labs
</commit_message>
<xml_diff>
--- a/lab-2/Report_ASD_LAB_2.docx
+++ b/lab-2/Report_ASD_LAB_2.docx
@@ -234,6 +234,7 @@
           <w:rFonts w:ascii="Times New Roman" w:hAnsi="Times New Roman" w:cs="Times New Roman"/>
         </w:rPr>
       </w:pPr>
+      <w:proofErr w:type="gramStart"/>
       <w:r>
         <w:rPr>
           <w:rFonts w:ascii="Times New Roman" w:hAnsi="Times New Roman" w:cs="Times New Roman"/>
@@ -244,7 +245,14 @@
         <w:rPr>
           <w:rFonts w:ascii="Times New Roman" w:hAnsi="Times New Roman" w:cs="Times New Roman"/>
         </w:rPr>
-        <w:t xml:space="preserve">    студенты</w:t>
+        <w:t xml:space="preserve"> </w:t>
+      </w:r>
+      <w:proofErr w:type="gramEnd"/>
+      <w:r>
+        <w:rPr>
+          <w:rFonts w:ascii="Times New Roman" w:hAnsi="Times New Roman" w:cs="Times New Roman"/>
+        </w:rPr>
+        <w:t xml:space="preserve">   студенты</w:t>
       </w:r>
       <w:r>
         <w:rPr>
@@ -308,11 +316,19 @@
         </w:rPr>
         <w:tab/>
       </w:r>
-      <w:r>
-        <w:rPr>
-          <w:rFonts w:ascii="Times New Roman" w:hAnsi="Times New Roman" w:cs="Times New Roman"/>
-        </w:rPr>
-        <w:t>Садыхов С. Н.</w:t>
+      <w:proofErr w:type="spellStart"/>
+      <w:r>
+        <w:rPr>
+          <w:rFonts w:ascii="Times New Roman" w:hAnsi="Times New Roman" w:cs="Times New Roman"/>
+        </w:rPr>
+        <w:t>Садыхов</w:t>
+      </w:r>
+      <w:proofErr w:type="spellEnd"/>
+      <w:r>
+        <w:rPr>
+          <w:rFonts w:ascii="Times New Roman" w:hAnsi="Times New Roman" w:cs="Times New Roman"/>
+        </w:rPr>
+        <w:t xml:space="preserve"> С. Н.</w:t>
       </w:r>
     </w:p>
     <w:p>
@@ -475,6 +491,9 @@
         <w:p>
           <w:pPr>
             <w:pStyle w:val="11"/>
+            <w:tabs>
+              <w:tab w:val="left" w:pos="440"/>
+            </w:tabs>
             <w:rPr>
               <w:rFonts w:eastAsiaTheme="minorEastAsia"/>
               <w:noProof/>
@@ -499,24 +518,40 @@
             </w:rPr>
             <w:fldChar w:fldCharType="separate"/>
           </w:r>
-          <w:hyperlink w:anchor="_Toc462647349" w:history="1">
+          <w:hyperlink w:anchor="_Toc469909008" w:history="1">
             <w:r>
               <w:rPr>
                 <w:rStyle w:val="ac"/>
                 <w:rFonts w:ascii="Times New Roman" w:hAnsi="Times New Roman" w:cs="Times New Roman"/>
                 <w:noProof/>
               </w:rPr>
-              <w:t>1.Задание</w:t>
-            </w:r>
-            <w:r>
-              <w:rPr>
-                <w:noProof/>
-                <w:webHidden/>
+              <w:t>1.</w:t>
+            </w:r>
+            <w:r>
+              <w:rPr>
+                <w:rFonts w:eastAsiaTheme="minorEastAsia"/>
+                <w:noProof/>
+                <w:lang w:eastAsia="ru-RU"/>
               </w:rPr>
               <w:tab/>
             </w:r>
             <w:r>
               <w:rPr>
+                <w:rStyle w:val="ac"/>
+                <w:rFonts w:ascii="Times New Roman" w:hAnsi="Times New Roman" w:cs="Times New Roman"/>
+                <w:noProof/>
+              </w:rPr>
+              <w:t>Задание</w:t>
+            </w:r>
+            <w:r>
+              <w:rPr>
+                <w:noProof/>
+                <w:webHidden/>
+              </w:rPr>
+              <w:tab/>
+            </w:r>
+            <w:r>
+              <w:rPr>
                 <w:noProof/>
                 <w:webHidden/>
               </w:rPr>
@@ -527,7 +562,7 @@
                 <w:noProof/>
                 <w:webHidden/>
               </w:rPr>
-              <w:instrText xml:space="preserve"> PAGEREF _Toc462647349 \h </w:instrText>
+              <w:instrText xml:space="preserve"> PAGEREF _Toc469909008 \h </w:instrText>
             </w:r>
             <w:r>
               <w:rPr>
@@ -560,30 +595,50 @@
         </w:p>
         <w:p>
           <w:pPr>
+            <w:pStyle w:val="11"/>
+            <w:tabs>
+              <w:tab w:val="left" w:pos="440"/>
+            </w:tabs>
             <w:rPr>
               <w:rFonts w:eastAsiaTheme="minorEastAsia"/>
               <w:noProof/>
               <w:lang w:eastAsia="ru-RU"/>
             </w:rPr>
           </w:pPr>
-          <w:hyperlink w:anchor="_Toc462647350" w:history="1">
+          <w:hyperlink w:anchor="_Toc469909009" w:history="1">
             <w:r>
               <w:rPr>
                 <w:rStyle w:val="ac"/>
                 <w:rFonts w:ascii="Times New Roman" w:hAnsi="Times New Roman" w:cs="Times New Roman"/>
                 <w:noProof/>
               </w:rPr>
-              <w:t>2.Уточнение задания</w:t>
-            </w:r>
-            <w:r>
-              <w:rPr>
-                <w:noProof/>
-                <w:webHidden/>
+              <w:t>2.</w:t>
+            </w:r>
+            <w:r>
+              <w:rPr>
+                <w:rFonts w:eastAsiaTheme="minorEastAsia"/>
+                <w:noProof/>
+                <w:lang w:eastAsia="ru-RU"/>
               </w:rPr>
               <w:tab/>
             </w:r>
             <w:r>
               <w:rPr>
+                <w:rStyle w:val="ac"/>
+                <w:rFonts w:ascii="Times New Roman" w:hAnsi="Times New Roman" w:cs="Times New Roman"/>
+                <w:noProof/>
+              </w:rPr>
+              <w:t>Уточнение задания</w:t>
+            </w:r>
+            <w:r>
+              <w:rPr>
+                <w:noProof/>
+                <w:webHidden/>
+              </w:rPr>
+              <w:tab/>
+            </w:r>
+            <w:r>
+              <w:rPr>
                 <w:noProof/>
                 <w:webHidden/>
               </w:rPr>
@@ -594,7 +649,7 @@
                 <w:noProof/>
                 <w:webHidden/>
               </w:rPr>
-              <w:instrText xml:space="preserve"> PAGEREF _Toc462647350 \h </w:instrText>
+              <w:instrText xml:space="preserve"> PAGEREF _Toc469909009 \h </w:instrText>
             </w:r>
             <w:r>
               <w:rPr>
@@ -634,14 +689,14 @@
               <w:lang w:eastAsia="ru-RU"/>
             </w:rPr>
           </w:pPr>
-          <w:hyperlink w:anchor="_Toc462647351" w:history="1">
+          <w:hyperlink w:anchor="_Toc469909010" w:history="1">
             <w:r>
               <w:rPr>
                 <w:rStyle w:val="ac"/>
                 <w:rFonts w:ascii="Times New Roman" w:hAnsi="Times New Roman" w:cs="Times New Roman"/>
                 <w:noProof/>
               </w:rPr>
-              <w:t>3.Контрольные тесты</w:t>
+              <w:t>3. Контрольные тесты</w:t>
             </w:r>
             <w:r>
               <w:rPr>
@@ -662,7 +717,7 @@
                 <w:noProof/>
                 <w:webHidden/>
               </w:rPr>
-              <w:instrText xml:space="preserve"> PAGEREF _Toc462647351 \h </w:instrText>
+              <w:instrText xml:space="preserve"> PAGEREF _Toc469909010 \h </w:instrText>
             </w:r>
             <w:r>
               <w:rPr>
@@ -702,7 +757,7 @@
               <w:lang w:eastAsia="ru-RU"/>
             </w:rPr>
           </w:pPr>
-          <w:hyperlink w:anchor="_Toc462647352" w:history="1">
+          <w:hyperlink w:anchor="_Toc469909011" w:history="1">
             <w:r>
               <w:rPr>
                 <w:rStyle w:val="ac"/>
@@ -730,7 +785,7 @@
                 <w:noProof/>
                 <w:webHidden/>
               </w:rPr>
-              <w:instrText xml:space="preserve"> PAGEREF _Toc462647352 \h </w:instrText>
+              <w:instrText xml:space="preserve"> PAGEREF _Toc469909011 \h </w:instrText>
             </w:r>
             <w:r>
               <w:rPr>
@@ -750,7 +805,7 @@
                 <w:noProof/>
                 <w:webHidden/>
               </w:rPr>
-              <w:t>6</w:t>
+              <w:t>5</w:t>
             </w:r>
             <w:r>
               <w:rPr>
@@ -770,14 +825,14 @@
               <w:lang w:eastAsia="ru-RU"/>
             </w:rPr>
           </w:pPr>
-          <w:hyperlink w:anchor="_Toc462647353" w:history="1">
+          <w:hyperlink w:anchor="_Toc469909012" w:history="1">
             <w:r>
               <w:rPr>
                 <w:rStyle w:val="ac"/>
                 <w:rFonts w:ascii="Times New Roman" w:hAnsi="Times New Roman" w:cs="Times New Roman"/>
                 <w:noProof/>
               </w:rPr>
-              <w:t>5.Результаты измерений времени обработки</w:t>
+              <w:t>5. Выводы о результатах испытания</w:t>
             </w:r>
             <w:r>
               <w:rPr>
@@ -798,7 +853,7 @@
                 <w:noProof/>
                 <w:webHidden/>
               </w:rPr>
-              <w:instrText xml:space="preserve"> PAGEREF _Toc462647353 \h </w:instrText>
+              <w:instrText xml:space="preserve"> PAGEREF _Toc469909012 \h </w:instrText>
             </w:r>
             <w:r>
               <w:rPr>
@@ -818,7 +873,7 @@
                 <w:noProof/>
                 <w:webHidden/>
               </w:rPr>
-              <w:t>6</w:t>
+              <w:t>5</w:t>
             </w:r>
             <w:r>
               <w:rPr>
@@ -838,14 +893,14 @@
               <w:lang w:eastAsia="ru-RU"/>
             </w:rPr>
           </w:pPr>
-          <w:hyperlink w:anchor="_Toc462647354" w:history="1">
+          <w:hyperlink w:anchor="_Toc469909013" w:history="1">
             <w:r>
               <w:rPr>
                 <w:rStyle w:val="ac"/>
                 <w:rFonts w:ascii="Times New Roman" w:hAnsi="Times New Roman" w:cs="Times New Roman"/>
                 <w:noProof/>
               </w:rPr>
-              <w:t>6.Список использованных источников</w:t>
+              <w:t>6. Список использованных источников</w:t>
             </w:r>
             <w:r>
               <w:rPr>
@@ -866,7 +921,7 @@
                 <w:noProof/>
                 <w:webHidden/>
               </w:rPr>
-              <w:instrText xml:space="preserve"> PAGEREF _Toc462647354 \h </w:instrText>
+              <w:instrText xml:space="preserve"> PAGEREF _Toc469909013 \h </w:instrText>
             </w:r>
             <w:r>
               <w:rPr>
@@ -886,7 +941,7 @@
                 <w:noProof/>
                 <w:webHidden/>
               </w:rPr>
-              <w:t>7</w:t>
+              <w:t>5</w:t>
             </w:r>
             <w:r>
               <w:rPr>
@@ -953,7 +1008,7 @@
         </w:rPr>
       </w:pPr>
       <w:bookmarkStart w:id="0" w:name="_Toc435795009"/>
-      <w:bookmarkStart w:id="1" w:name="_Toc462647349"/>
+      <w:bookmarkStart w:id="1" w:name="_Toc469909008"/>
       <w:r>
         <w:rPr>
           <w:rFonts w:ascii="Times New Roman" w:hAnsi="Times New Roman" w:cs="Times New Roman"/>
@@ -975,7 +1030,6 @@
         </w:rPr>
       </w:pPr>
       <w:bookmarkStart w:id="2" w:name="_Toc435795010"/>
-      <w:bookmarkStart w:id="3" w:name="_Toc462647350"/>
       <w:r>
         <w:t>Написать код программы, работающей с множествами, представленными в виде объектов определенных классов: массив, список, массив бит и машинное слово.</w:t>
       </w:r>
@@ -993,8 +1047,7 @@
           <w:color w:val="auto"/>
         </w:rPr>
       </w:pPr>
-      <w:bookmarkStart w:id="4" w:name="_GoBack"/>
-      <w:bookmarkEnd w:id="4"/>
+      <w:bookmarkStart w:id="3" w:name="_Toc469909009"/>
       <w:r>
         <w:rPr>
           <w:rFonts w:ascii="Times New Roman" w:hAnsi="Times New Roman" w:cs="Times New Roman"/>
@@ -1056,7 +1109,7 @@
           <w:color w:val="auto"/>
         </w:rPr>
       </w:pPr>
-      <w:bookmarkStart w:id="5" w:name="_Toc462647351"/>
+      <w:bookmarkStart w:id="4" w:name="_Toc469909010"/>
       <w:r>
         <w:rPr>
           <w:rFonts w:ascii="Times New Roman" w:hAnsi="Times New Roman" w:cs="Times New Roman"/>
@@ -1086,7 +1139,7 @@
         </w:rPr>
         <w:t xml:space="preserve"> тесты</w:t>
       </w:r>
-      <w:bookmarkEnd w:id="5"/>
+      <w:bookmarkEnd w:id="4"/>
     </w:p>
     <w:p/>
     <w:p>
@@ -1335,7 +1388,7 @@
           <w:color w:val="auto"/>
         </w:rPr>
       </w:pPr>
-      <w:bookmarkStart w:id="6" w:name="_Toc462647352"/>
+      <w:bookmarkStart w:id="5" w:name="_Toc469909011"/>
       <w:r>
         <w:rPr>
           <w:rFonts w:ascii="Times New Roman" w:hAnsi="Times New Roman" w:cs="Times New Roman"/>
@@ -1357,7 +1410,7 @@
         </w:rPr>
         <w:t>Временная сложность</w:t>
       </w:r>
-      <w:bookmarkEnd w:id="6"/>
+      <w:bookmarkEnd w:id="5"/>
     </w:p>
     <w:p/>
     <w:p>
@@ -1448,7 +1501,8 @@
           <w:color w:val="000000" w:themeColor="text1"/>
         </w:rPr>
       </w:pPr>
-      <w:bookmarkStart w:id="7" w:name="_Toc465068436"/>
+      <w:bookmarkStart w:id="6" w:name="_Toc465068436"/>
+      <w:bookmarkStart w:id="7" w:name="_Toc469909012"/>
       <w:r>
         <w:rPr>
           <w:rFonts w:ascii="Times New Roman" w:hAnsi="Times New Roman" w:cs="Times New Roman"/>
@@ -1477,6 +1531,7 @@
         </w:rPr>
         <w:t>Выводы о результатах испытания</w:t>
       </w:r>
+      <w:bookmarkEnd w:id="6"/>
       <w:bookmarkEnd w:id="7"/>
     </w:p>
     <w:p/>
@@ -1486,6 +1541,9 @@
       </w:pPr>
       <w:r>
         <w:t xml:space="preserve">Результаты, полученные от использования классов, мало отличаются по времени от того, что получалось при использовании обычных множеств, но при этом с классами намного удобнее работать, а также укорачивается код, так как разные классы можно занести в разные заголовочные файлы и компилировать только нужные. </w:t>
+      </w:r>
+      <w:r>
+        <w:t>Классы в разы удобнее в использовании, так как используется меньше кода и есть четкое разделение.</w:t>
       </w:r>
     </w:p>
     <w:p>
@@ -1497,7 +1555,7 @@
           <w:color w:val="auto"/>
         </w:rPr>
       </w:pPr>
-      <w:bookmarkStart w:id="8" w:name="_Toc462647354"/>
+      <w:bookmarkStart w:id="8" w:name="_Toc469909013"/>
       <w:r>
         <w:rPr>
           <w:rFonts w:ascii="Times New Roman" w:hAnsi="Times New Roman" w:cs="Times New Roman"/>
@@ -1548,9 +1606,116 @@
       <w:r>
         <w:t xml:space="preserve"> </w:t>
       </w:r>
-      <w:r>
-        <w:t>П.Г.Колинько. – СПБ.: изд-во СПбГЭТУ «ЛЭТИ»,2016, - 65 с.</w:t>
-      </w:r>
+      <w:proofErr w:type="spellStart"/>
+      <w:r>
+        <w:t>П.Г.Колинько</w:t>
+      </w:r>
+      <w:proofErr w:type="spellEnd"/>
+      <w:r>
+        <w:t xml:space="preserve">. – </w:t>
+      </w:r>
+      <w:proofErr w:type="gramStart"/>
+      <w:r>
+        <w:t>СПБ.:</w:t>
+      </w:r>
+      <w:proofErr w:type="gramEnd"/>
+      <w:r>
+        <w:t xml:space="preserve"> изд-во </w:t>
+      </w:r>
+      <w:proofErr w:type="spellStart"/>
+      <w:r>
+        <w:t>СПбГЭТУ</w:t>
+      </w:r>
+      <w:proofErr w:type="spellEnd"/>
+      <w:r>
+        <w:t xml:space="preserve"> «ЛЭТИ»,2016, - 65 с.</w:t>
+      </w:r>
+    </w:p>
+    <w:p/>
+    <w:p>
+      <w:pPr>
+        <w:pStyle w:val="1"/>
+        <w:jc w:val="center"/>
+        <w:rPr>
+          <w:rFonts w:ascii="Times New Roman" w:hAnsi="Times New Roman" w:cs="Times New Roman"/>
+          <w:color w:val="auto"/>
+        </w:rPr>
+      </w:pPr>
+      <w:r>
+        <w:rPr>
+          <w:rFonts w:ascii="Times New Roman" w:hAnsi="Times New Roman" w:cs="Times New Roman"/>
+          <w:color w:val="auto"/>
+        </w:rPr>
+        <w:t>7</w:t>
+      </w:r>
+      <w:r>
+        <w:rPr>
+          <w:rFonts w:ascii="Times New Roman" w:hAnsi="Times New Roman" w:cs="Times New Roman"/>
+          <w:color w:val="auto"/>
+        </w:rPr>
+        <w:t>.</w:t>
+      </w:r>
+      <w:r>
+        <w:rPr>
+          <w:rFonts w:ascii="Times New Roman" w:hAnsi="Times New Roman" w:cs="Times New Roman"/>
+          <w:color w:val="auto"/>
+        </w:rPr>
+        <w:t xml:space="preserve"> </w:t>
+      </w:r>
+      <w:r>
+        <w:rPr>
+          <w:rFonts w:ascii="Times New Roman" w:hAnsi="Times New Roman" w:cs="Times New Roman"/>
+          <w:color w:val="auto"/>
+        </w:rPr>
+        <w:t>Приложения</w:t>
+      </w:r>
+    </w:p>
+    <w:p/>
+    <w:p>
+      <w:r>
+        <w:t>Вместе с отчетом приложены следующие исходные коды программы</w:t>
+      </w:r>
+      <w:r>
+        <w:t>:</w:t>
+      </w:r>
+    </w:p>
+    <w:p>
+      <w:pPr>
+        <w:pStyle w:val="a3"/>
+        <w:numPr>
+          <w:ilvl w:val="0"/>
+          <w:numId w:val="2"/>
+        </w:numPr>
+        <w:rPr>
+          <w:lang w:val="en-US"/>
+        </w:rPr>
+      </w:pPr>
+      <w:r>
+        <w:rPr>
+          <w:lang w:val="en-US"/>
+        </w:rPr>
+        <w:t>Main.cpp</w:t>
+      </w:r>
+    </w:p>
+    <w:p>
+      <w:pPr>
+        <w:pStyle w:val="a3"/>
+        <w:numPr>
+          <w:ilvl w:val="0"/>
+          <w:numId w:val="2"/>
+        </w:numPr>
+        <w:rPr>
+          <w:lang w:val="en-US"/>
+        </w:rPr>
+      </w:pPr>
+      <w:r>
+        <w:rPr>
+          <w:lang w:val="en-US"/>
+        </w:rPr>
+        <w:t>Set.h</w:t>
+      </w:r>
+      <w:bookmarkStart w:id="9" w:name="_GoBack"/>
+      <w:bookmarkEnd w:id="9"/>
     </w:p>
     <w:p>
       <w:pPr>
@@ -1638,7 +1803,7 @@
           <w:rPr>
             <w:noProof/>
           </w:rPr>
-          <w:t>5</w:t>
+          <w:t>4</w:t>
         </w:r>
         <w:r>
           <w:fldChar w:fldCharType="end"/>
@@ -1770,8 +1935,124 @@
       </w:pPr>
     </w:lvl>
   </w:abstractNum>
+  <w:abstractNum w:abstractNumId="1" w15:restartNumberingAfterBreak="0">
+    <w:nsid w:val="5EF23828"/>
+    <w:multiLevelType w:val="hybridMultilevel"/>
+    <w:tmpl w:val="28E4F720"/>
+    <w:lvl w:ilvl="0" w:tplc="EFFE95EC">
+      <w:start w:val="7"/>
+      <w:numFmt w:val="bullet"/>
+      <w:lvlText w:val="-"/>
+      <w:lvlJc w:val="left"/>
+      <w:pPr>
+        <w:ind w:left="720" w:hanging="360"/>
+      </w:pPr>
+      <w:rPr>
+        <w:rFonts w:ascii="Calibri" w:eastAsiaTheme="minorHAnsi" w:hAnsi="Calibri" w:cstheme="minorBidi" w:hint="default"/>
+      </w:rPr>
+    </w:lvl>
+    <w:lvl w:ilvl="1" w:tplc="04190003" w:tentative="1">
+      <w:start w:val="1"/>
+      <w:numFmt w:val="bullet"/>
+      <w:lvlText w:val="o"/>
+      <w:lvlJc w:val="left"/>
+      <w:pPr>
+        <w:ind w:left="1440" w:hanging="360"/>
+      </w:pPr>
+      <w:rPr>
+        <w:rFonts w:ascii="Courier New" w:hAnsi="Courier New" w:cs="Courier New" w:hint="default"/>
+      </w:rPr>
+    </w:lvl>
+    <w:lvl w:ilvl="2" w:tplc="04190005" w:tentative="1">
+      <w:start w:val="1"/>
+      <w:numFmt w:val="bullet"/>
+      <w:lvlText w:val=""/>
+      <w:lvlJc w:val="left"/>
+      <w:pPr>
+        <w:ind w:left="2160" w:hanging="360"/>
+      </w:pPr>
+      <w:rPr>
+        <w:rFonts w:ascii="Wingdings" w:hAnsi="Wingdings" w:hint="default"/>
+      </w:rPr>
+    </w:lvl>
+    <w:lvl w:ilvl="3" w:tplc="04190001" w:tentative="1">
+      <w:start w:val="1"/>
+      <w:numFmt w:val="bullet"/>
+      <w:lvlText w:val=""/>
+      <w:lvlJc w:val="left"/>
+      <w:pPr>
+        <w:ind w:left="2880" w:hanging="360"/>
+      </w:pPr>
+      <w:rPr>
+        <w:rFonts w:ascii="Symbol" w:hAnsi="Symbol" w:hint="default"/>
+      </w:rPr>
+    </w:lvl>
+    <w:lvl w:ilvl="4" w:tplc="04190003" w:tentative="1">
+      <w:start w:val="1"/>
+      <w:numFmt w:val="bullet"/>
+      <w:lvlText w:val="o"/>
+      <w:lvlJc w:val="left"/>
+      <w:pPr>
+        <w:ind w:left="3600" w:hanging="360"/>
+      </w:pPr>
+      <w:rPr>
+        <w:rFonts w:ascii="Courier New" w:hAnsi="Courier New" w:cs="Courier New" w:hint="default"/>
+      </w:rPr>
+    </w:lvl>
+    <w:lvl w:ilvl="5" w:tplc="04190005" w:tentative="1">
+      <w:start w:val="1"/>
+      <w:numFmt w:val="bullet"/>
+      <w:lvlText w:val=""/>
+      <w:lvlJc w:val="left"/>
+      <w:pPr>
+        <w:ind w:left="4320" w:hanging="360"/>
+      </w:pPr>
+      <w:rPr>
+        <w:rFonts w:ascii="Wingdings" w:hAnsi="Wingdings" w:hint="default"/>
+      </w:rPr>
+    </w:lvl>
+    <w:lvl w:ilvl="6" w:tplc="04190001" w:tentative="1">
+      <w:start w:val="1"/>
+      <w:numFmt w:val="bullet"/>
+      <w:lvlText w:val=""/>
+      <w:lvlJc w:val="left"/>
+      <w:pPr>
+        <w:ind w:left="5040" w:hanging="360"/>
+      </w:pPr>
+      <w:rPr>
+        <w:rFonts w:ascii="Symbol" w:hAnsi="Symbol" w:hint="default"/>
+      </w:rPr>
+    </w:lvl>
+    <w:lvl w:ilvl="7" w:tplc="04190003" w:tentative="1">
+      <w:start w:val="1"/>
+      <w:numFmt w:val="bullet"/>
+      <w:lvlText w:val="o"/>
+      <w:lvlJc w:val="left"/>
+      <w:pPr>
+        <w:ind w:left="5760" w:hanging="360"/>
+      </w:pPr>
+      <w:rPr>
+        <w:rFonts w:ascii="Courier New" w:hAnsi="Courier New" w:cs="Courier New" w:hint="default"/>
+      </w:rPr>
+    </w:lvl>
+    <w:lvl w:ilvl="8" w:tplc="04190005" w:tentative="1">
+      <w:start w:val="1"/>
+      <w:numFmt w:val="bullet"/>
+      <w:lvlText w:val=""/>
+      <w:lvlJc w:val="left"/>
+      <w:pPr>
+        <w:ind w:left="6480" w:hanging="360"/>
+      </w:pPr>
+      <w:rPr>
+        <w:rFonts w:ascii="Wingdings" w:hAnsi="Wingdings" w:hint="default"/>
+      </w:rPr>
+    </w:lvl>
+  </w:abstractNum>
   <w:num w:numId="1">
     <w:abstractNumId w:val="0"/>
+  </w:num>
+  <w:num w:numId="2">
+    <w:abstractNumId w:val="1"/>
   </w:num>
 </w:numbering>
 </file>
@@ -2737,7 +3018,7 @@
 </file>
 
 <file path=customXml/itemProps1.xml><?xml version="1.0" encoding="utf-8"?>
-<ds:datastoreItem xmlns:ds="http://schemas.openxmlformats.org/officeDocument/2006/customXml" ds:itemID="{83320681-636C-4A0D-9656-2608EA5150D0}">
+<ds:datastoreItem xmlns:ds="http://schemas.openxmlformats.org/officeDocument/2006/customXml" ds:itemID="{1FEF1C7E-A6CD-4B53-B9FA-DF412BEBB12B}">
   <ds:schemaRefs>
     <ds:schemaRef ds:uri="http://schemas.openxmlformats.org/officeDocument/2006/bibliography"/>
   </ds:schemaRefs>

</xml_diff>